<commit_message>
Testing report changed group student 2
</commit_message>
<xml_diff>
--- a/reports/Student #2/D04/Testing report.docx
+++ b/reports/Student #2/D04/Testing report.docx
@@ -351,7 +351,23 @@
           <w:bCs/>
           <w:lang w:val="en-US"/>
         </w:rPr>
-        <w:t>C1.023</w:t>
+        <w:t>C</w:t>
+      </w:r>
+      <w:r>
+        <w:rPr>
+          <w:b/>
+          <w:bCs/>
+          <w:lang w:val="en-US"/>
+        </w:rPr>
+        <w:t>2</w:t>
+      </w:r>
+      <w:r>
+        <w:rPr>
+          <w:b/>
+          <w:bCs/>
+          <w:lang w:val="en-US"/>
+        </w:rPr>
+        <w:t>.023</w:t>
       </w:r>
     </w:p>
     <w:p>
@@ -15661,6 +15677,7 @@
         <w:rPr>
           <w:b/>
           <w:bCs/>
+          <w:noProof/>
           <w:lang w:val="en-US"/>
         </w:rPr>
         <w:drawing>
@@ -15721,6 +15738,7 @@
         <w:rPr>
           <w:b/>
           <w:bCs/>
+          <w:noProof/>
           <w:lang w:val="en-US"/>
         </w:rPr>
         <w:drawing>
@@ -15772,6 +15790,7 @@
         <w:rPr>
           <w:b/>
           <w:bCs/>
+          <w:noProof/>
           <w:lang w:val="en-US"/>
         </w:rPr>
         <w:drawing>
@@ -15832,6 +15851,7 @@
         <w:rPr>
           <w:b/>
           <w:bCs/>
+          <w:noProof/>
           <w:lang w:val="en-US"/>
         </w:rPr>
         <w:drawing>
@@ -18314,21 +18334,7 @@
                 <w:lang w:eastAsia="es-ES"/>
                 <w14:ligatures w14:val="none"/>
               </w:rPr>
-              <w:t>General a</w:t>
-            </w:r>
-            <w:r>
-              <w:rPr>
-                <w:rFonts w:ascii="Aptos Narrow" w:eastAsia="Times New Roman" w:hAnsi="Aptos Narrow" w:cs="Times New Roman"/>
-                <w:b/>
-                <w:bCs/>
-                <w:color w:val="000000"/>
-                <w:kern w:val="0"/>
-                <w:sz w:val="22"/>
-                <w:szCs w:val="22"/>
-                <w:lang w:eastAsia="es-ES"/>
-                <w14:ligatures w14:val="none"/>
-              </w:rPr>
-              <w:t>verage</w:t>
+              <w:t>General average</w:t>
             </w:r>
           </w:p>
         </w:tc>
@@ -22345,21 +22351,7 @@
                 <w:lang w:eastAsia="es-ES"/>
                 <w14:ligatures w14:val="none"/>
               </w:rPr>
-              <w:t>General a</w:t>
-            </w:r>
-            <w:r>
-              <w:rPr>
-                <w:rFonts w:ascii="Aptos Narrow" w:eastAsia="Times New Roman" w:hAnsi="Aptos Narrow" w:cs="Times New Roman"/>
-                <w:b/>
-                <w:bCs/>
-                <w:color w:val="000000"/>
-                <w:kern w:val="0"/>
-                <w:sz w:val="22"/>
-                <w:szCs w:val="22"/>
-                <w:lang w:eastAsia="es-ES"/>
-                <w14:ligatures w14:val="none"/>
-              </w:rPr>
-              <w:t>verage</w:t>
+              <w:t>General average</w:t>
             </w:r>
           </w:p>
         </w:tc>
@@ -25697,19 +25689,7 @@
           <w:lang w:val="en-US" w:eastAsia="es-ES"/>
           <w14:ligatures w14:val="none"/>
         </w:rPr>
-        <w:t>0,00065329</w:t>
-      </w:r>
-      <w:r>
-        <w:rPr>
-          <w:rFonts w:ascii="Aptos Narrow" w:eastAsia="Times New Roman" w:hAnsi="Aptos Narrow" w:cs="Times New Roman"/>
-          <w:color w:val="000000"/>
-          <w:kern w:val="0"/>
-          <w:sz w:val="22"/>
-          <w:szCs w:val="22"/>
-          <w:lang w:val="en-US" w:eastAsia="es-ES"/>
-          <w14:ligatures w14:val="none"/>
-        </w:rPr>
-        <w:t xml:space="preserve"> </w:t>
+        <w:t xml:space="preserve">0,00065329 </w:t>
       </w:r>
       <w:r>
         <w:rPr>

</xml_diff>

<commit_message>
New tests cases in testing report
</commit_message>
<xml_diff>
--- a/reports/Student #2/D04/Testing report.docx
+++ b/reports/Student #2/D04/Testing report.docx
@@ -2114,9 +2114,9 @@
         <w:tblLook w:val="04A0" w:firstRow="1" w:lastRow="0" w:firstColumn="1" w:lastColumn="0" w:noHBand="0" w:noVBand="1"/>
       </w:tblPr>
       <w:tblGrid>
-        <w:gridCol w:w="998"/>
-        <w:gridCol w:w="1377"/>
-        <w:gridCol w:w="6190"/>
+        <w:gridCol w:w="907"/>
+        <w:gridCol w:w="1249"/>
+        <w:gridCol w:w="6409"/>
       </w:tblGrid>
       <w:tr>
         <w:trPr>
@@ -2386,6 +2386,53 @@
                 <w:lang w:val="en-US"/>
               </w:rPr>
               <w:t>Implementation of corrections in performance testing</w:t>
+            </w:r>
+          </w:p>
+        </w:tc>
+      </w:tr>
+      <w:tr>
+        <w:trPr>
+          <w:trHeight w:val="601"/>
+          <w:tblCellSpacing w:w="15" w:type="dxa"/>
+        </w:trPr>
+        <w:tc>
+          <w:tcPr>
+            <w:tcW w:w="0" w:type="auto"/>
+            <w:vAlign w:val="center"/>
+          </w:tcPr>
+          <w:p>
+            <w:r>
+              <w:t>4.0</w:t>
+            </w:r>
+          </w:p>
+        </w:tc>
+        <w:tc>
+          <w:tcPr>
+            <w:tcW w:w="0" w:type="auto"/>
+            <w:vAlign w:val="center"/>
+          </w:tcPr>
+          <w:p>
+            <w:r>
+              <w:t>02/07/2025</w:t>
+            </w:r>
+          </w:p>
+        </w:tc>
+        <w:tc>
+          <w:tcPr>
+            <w:tcW w:w="0" w:type="auto"/>
+            <w:vAlign w:val="center"/>
+          </w:tcPr>
+          <w:p>
+            <w:pPr>
+              <w:rPr>
+                <w:lang w:val="en-US"/>
+              </w:rPr>
+            </w:pPr>
+            <w:r>
+              <w:rPr>
+                <w:lang w:val="en-US"/>
+              </w:rPr>
+              <w:t>Implementation of corrections according to the last evaluation</w:t>
             </w:r>
           </w:p>
         </w:tc>
@@ -2581,7 +2628,6 @@
         <w:rPr>
           <w:lang w:val="en-US"/>
         </w:rPr>
-        <w:lastRenderedPageBreak/>
         <w:t xml:space="preserve">3. </w:t>
       </w:r>
       <w:r>
@@ -2844,7 +2890,6 @@
         <w:rPr>
           <w:lang w:val="en-US"/>
         </w:rPr>
-        <w:lastRenderedPageBreak/>
         <w:t xml:space="preserve">4. </w:t>
       </w:r>
       <w:r>
@@ -4334,6 +4379,7 @@
                 <w:szCs w:val="20"/>
                 <w:lang w:val="en-US"/>
               </w:rPr>
+              <w:lastRenderedPageBreak/>
               <w:t>Show</w:t>
             </w:r>
             <w:r>
@@ -4407,7 +4453,6 @@
         <w:rPr>
           <w:lang w:val="en-US"/>
         </w:rPr>
-        <w:lastRenderedPageBreak/>
         <w:t>4.</w:t>
       </w:r>
       <w:r>
@@ -6056,6 +6101,7 @@
                 <w:szCs w:val="20"/>
                 <w:lang w:val="en-US"/>
               </w:rPr>
+              <w:lastRenderedPageBreak/>
               <w:t xml:space="preserve">Create a relationship between a booking and a passenger </w:t>
             </w:r>
           </w:p>
@@ -6128,7 +6174,6 @@
                 <w:szCs w:val="20"/>
                 <w:lang w:val="en-US"/>
               </w:rPr>
-              <w:lastRenderedPageBreak/>
               <w:t>Create a relationship between a booking and a passenger with empty values</w:t>
             </w:r>
           </w:p>
@@ -7275,6 +7320,7 @@
                 <w:szCs w:val="20"/>
                 <w:lang w:val="en-US"/>
               </w:rPr>
+              <w:lastRenderedPageBreak/>
               <w:t>Create a passenger with no specified special needs</w:t>
             </w:r>
           </w:p>
@@ -7347,7 +7393,6 @@
                 <w:szCs w:val="20"/>
                 <w:lang w:val="en-US"/>
               </w:rPr>
-              <w:lastRenderedPageBreak/>
               <w:t>Create a passenger with specified special needs by exceeding the 50-character limit</w:t>
             </w:r>
           </w:p>
@@ -8711,6 +8756,7 @@
                 <w:szCs w:val="20"/>
                 <w:lang w:val="en-US"/>
               </w:rPr>
+              <w:lastRenderedPageBreak/>
               <w:t xml:space="preserve">Update a </w:t>
             </w:r>
             <w:r>
@@ -8826,7 +8872,6 @@
                 <w:szCs w:val="20"/>
                 <w:lang w:val="en-US"/>
               </w:rPr>
-              <w:lastRenderedPageBreak/>
               <w:t xml:space="preserve">Update a </w:t>
             </w:r>
             <w:r>
@@ -10199,7 +10244,16 @@
                 <w:szCs w:val="20"/>
                 <w:lang w:val="en-US"/>
               </w:rPr>
-              <w:t>The system prevented the passenger from updating with a non-blocking error indicating that it must have been in the past</w:t>
+              <w:t xml:space="preserve">The system prevented the passenger from updating with </w:t>
+            </w:r>
+            <w:r>
+              <w:rPr>
+                <w:sz w:val="20"/>
+                <w:szCs w:val="20"/>
+                <w:lang w:val="en-US"/>
+              </w:rPr>
+              <w:lastRenderedPageBreak/>
+              <w:t>a non-blocking error indicating that it must have been in the past</w:t>
             </w:r>
           </w:p>
         </w:tc>
@@ -10221,6 +10275,7 @@
                 <w:sz w:val="20"/>
                 <w:szCs w:val="20"/>
               </w:rPr>
+              <w:lastRenderedPageBreak/>
               <w:t>None</w:t>
             </w:r>
           </w:p>
@@ -10247,7 +10302,6 @@
                 <w:szCs w:val="20"/>
                 <w:lang w:val="en-US"/>
               </w:rPr>
-              <w:lastRenderedPageBreak/>
               <w:t>Updating a passenger with a past birthday</w:t>
             </w:r>
           </w:p>
@@ -11660,6 +11714,7 @@
                 <w:szCs w:val="20"/>
                 <w:lang w:val="en-US"/>
               </w:rPr>
+              <w:lastRenderedPageBreak/>
               <w:t>Publish a booking with a changed travel class value</w:t>
             </w:r>
           </w:p>
@@ -11735,7 +11790,6 @@
                 <w:szCs w:val="20"/>
                 <w:lang w:val="en-US"/>
               </w:rPr>
-              <w:lastRenderedPageBreak/>
               <w:t>Publish a booking with a valid travel class value (value within the values listed)</w:t>
             </w:r>
           </w:p>
@@ -13308,6 +13362,7 @@
                 <w:szCs w:val="20"/>
                 <w:lang w:val="en-US"/>
               </w:rPr>
+              <w:lastRenderedPageBreak/>
               <w:t>Publish</w:t>
             </w:r>
             <w:r>
@@ -13340,16 +13395,7 @@
                 <w:szCs w:val="20"/>
                 <w:lang w:val="en-US"/>
               </w:rPr>
-              <w:t xml:space="preserve">The system prevented the passenger from posting with a </w:t>
-            </w:r>
-            <w:r>
-              <w:rPr>
-                <w:sz w:val="20"/>
-                <w:szCs w:val="20"/>
-                <w:lang w:val="en-US"/>
-              </w:rPr>
-              <w:lastRenderedPageBreak/>
-              <w:t>non-blocking error indicating that they should follow the format</w:t>
+              <w:t>The system prevented the passenger from posting with a non-blocking error indicating that they should follow the format</w:t>
             </w:r>
           </w:p>
         </w:tc>
@@ -13371,7 +13417,6 @@
                 <w:sz w:val="20"/>
                 <w:szCs w:val="20"/>
               </w:rPr>
-              <w:lastRenderedPageBreak/>
               <w:t>None</w:t>
             </w:r>
           </w:p>
@@ -15738,14 +15783,13 @@
         <w:rPr>
           <w:b/>
           <w:bCs/>
-          <w:noProof/>
           <w:lang w:val="en-US"/>
         </w:rPr>
         <w:drawing>
-          <wp:inline distT="0" distB="0" distL="0" distR="0" wp14:anchorId="0ACA114A" wp14:editId="248D7996">
-            <wp:extent cx="5400040" cy="697865"/>
-            <wp:effectExtent l="0" t="0" r="0" b="6985"/>
-            <wp:docPr id="1848950749" name="Imagen 1" descr="Interfaz de usuario gráfica, Texto&#10;&#10;El contenido generado por IA puede ser incorrecto."/>
+          <wp:inline distT="0" distB="0" distL="0" distR="0" wp14:anchorId="21498AEF" wp14:editId="13949058">
+            <wp:extent cx="5326896" cy="723265"/>
+            <wp:effectExtent l="0" t="0" r="7620" b="635"/>
+            <wp:docPr id="1492696758" name="Imagen 1"/>
             <wp:cNvGraphicFramePr>
               <a:graphicFrameLocks xmlns:a="http://schemas.openxmlformats.org/drawingml/2006/main" noChangeAspect="1"/>
             </wp:cNvGraphicFramePr>
@@ -15753,7 +15797,7 @@
               <a:graphicData uri="http://schemas.openxmlformats.org/drawingml/2006/picture">
                 <pic:pic xmlns:pic="http://schemas.openxmlformats.org/drawingml/2006/picture">
                   <pic:nvPicPr>
-                    <pic:cNvPr id="1848950749" name="Imagen 1" descr="Interfaz de usuario gráfica, Texto&#10;&#10;El contenido generado por IA puede ser incorrecto."/>
+                    <pic:cNvPr id="1492696758" name=""/>
                     <pic:cNvPicPr/>
                   </pic:nvPicPr>
                   <pic:blipFill>
@@ -15765,7 +15809,7 @@
                   <pic:spPr>
                     <a:xfrm>
                       <a:off x="0" y="0"/>
-                      <a:ext cx="5400040" cy="697865"/>
+                      <a:ext cx="5401759" cy="733430"/>
                     </a:xfrm>
                     <a:prstGeom prst="rect">
                       <a:avLst/>

</xml_diff>